<commit_message>
added one paraghraph to the essay
</commit_message>
<xml_diff>
--- a/Module2/Hw1/hw.docx
+++ b/Module2/Hw1/hw.docx
@@ -964,42 +964,66 @@
           <w:rFonts w:ascii="Georgia" w:hAnsi="Georgia"/>
           <w:i/>
         </w:rPr>
-        <w:t>Se</w:t>
-      </w:r>
-      <w:r>
-        <w:rPr>
-          <w:rFonts w:ascii="Georgia" w:hAnsi="Georgia"/>
-          <w:i/>
-        </w:rPr>
-        <w:t>condly, speaking about recent future, I</w:t>
-      </w:r>
-      <w:r>
-        <w:rPr>
-          <w:rFonts w:ascii="Georgia" w:hAnsi="Georgia"/>
-          <w:i/>
-        </w:rPr>
-        <w:t xml:space="preserve"> want to </w:t>
-      </w:r>
-      <w:r>
-        <w:rPr>
-          <w:rFonts w:ascii="Georgia" w:hAnsi="Georgia"/>
-          <w:i/>
-        </w:rPr>
-        <w:t xml:space="preserve">get </w:t>
-      </w:r>
-      <w:r>
-        <w:rPr>
-          <w:rFonts w:ascii="Georgia" w:hAnsi="Georgia"/>
-          <w:i/>
-        </w:rPr>
-        <w:t>acquainted</w:t>
-      </w:r>
-      <w:r>
-        <w:rPr>
-          <w:rFonts w:ascii="Georgia" w:hAnsi="Georgia"/>
-          <w:i/>
-        </w:rPr>
-        <w:t xml:space="preserve"> with</w:t>
+        <w:t xml:space="preserve">The most interesting bug that we faced was </w:t>
+      </w:r>
+      <w:proofErr w:type="spellStart"/>
+      <w:r>
+        <w:rPr>
+          <w:rFonts w:ascii="Georgia" w:hAnsi="Georgia"/>
+          <w:i/>
+        </w:rPr>
+        <w:t>NullPointerException</w:t>
+      </w:r>
+      <w:proofErr w:type="spellEnd"/>
+      <w:r>
+        <w:rPr>
+          <w:rFonts w:ascii="Georgia" w:hAnsi="Georgia"/>
+          <w:i/>
+        </w:rPr>
+        <w:t xml:space="preserve"> that we could not find in 3 days. This bug appeared when customer wanted to add product to cart from </w:t>
+      </w:r>
+      <w:r>
+        <w:rPr>
+          <w:rFonts w:ascii="Georgia" w:hAnsi="Georgia"/>
+          <w:i/>
+        </w:rPr>
+        <w:t xml:space="preserve">product </w:t>
+      </w:r>
+      <w:r>
+        <w:rPr>
+          <w:rFonts w:ascii="Georgia" w:hAnsi="Georgia"/>
+          <w:i/>
+        </w:rPr>
+        <w:t xml:space="preserve">detail page or from advertisement carousel. </w:t>
+      </w:r>
+      <w:r>
+        <w:rPr>
+          <w:rFonts w:ascii="Georgia" w:hAnsi="Georgia"/>
+          <w:i/>
+        </w:rPr>
+        <w:t>The p</w:t>
+      </w:r>
+      <w:r>
+        <w:rPr>
+          <w:rFonts w:ascii="Georgia" w:hAnsi="Georgia"/>
+          <w:i/>
+        </w:rPr>
+        <w:t>rice for the product counts by different components in one of which, that was in charge of promotions, Double value was returned.</w:t>
+      </w:r>
+      <w:r>
+        <w:rPr>
+          <w:rFonts w:ascii="Georgia" w:hAnsi="Georgia"/>
+          <w:i/>
+        </w:rPr>
+        <w:t xml:space="preserve"> When there were no promotions, null was returned. Then this Double object was unboxed into double primitive and </w:t>
+      </w:r>
+      <w:r>
+        <w:rPr>
+          <w:rFonts w:ascii="Georgia" w:hAnsi="Georgia"/>
+          <w:i/>
+        </w:rPr>
+        <w:lastRenderedPageBreak/>
+        <w:t>that’s when the bug occurred.</w:t>
       </w:r>
       <w:r>
         <w:rPr>
@@ -1013,7 +1037,23 @@
           <w:rFonts w:ascii="Georgia" w:hAnsi="Georgia"/>
           <w:i/>
         </w:rPr>
-        <w:t>NoSQL</w:t>
+        <w:t xml:space="preserve">The following </w:t>
+      </w:r>
+      <w:proofErr w:type="spellStart"/>
+      <w:r>
+        <w:rPr>
+          <w:rFonts w:ascii="Georgia" w:hAnsi="Georgia"/>
+          <w:i/>
+        </w:rPr>
+        <w:t>NullPointerException</w:t>
+      </w:r>
+      <w:proofErr w:type="spellEnd"/>
+      <w:r>
+        <w:rPr>
+          <w:rFonts w:ascii="Georgia" w:hAnsi="Georgia"/>
+          <w:i/>
+        </w:rPr>
+        <w:t xml:space="preserve"> was caught and wrapped in custom exception without saving cause so we had to debug all the way to find the reas</w:t>
       </w:r>
       <w:bookmarkStart w:id="0" w:name="_GoBack"/>
       <w:bookmarkEnd w:id="0"/>
@@ -1022,56 +1062,7 @@
           <w:rFonts w:ascii="Georgia" w:hAnsi="Georgia"/>
           <w:i/>
         </w:rPr>
-        <w:t xml:space="preserve"> database</w:t>
-      </w:r>
-      <w:r>
-        <w:rPr>
-          <w:rFonts w:ascii="Georgia" w:hAnsi="Georgia"/>
-          <w:i/>
-        </w:rPr>
-        <w:t>s</w:t>
-      </w:r>
-      <w:r>
-        <w:rPr>
-          <w:rFonts w:ascii="Georgia" w:hAnsi="Georgia"/>
-          <w:i/>
-        </w:rPr>
-        <w:t>, Spring as</w:t>
-      </w:r>
-      <w:r>
-        <w:rPr>
-          <w:rFonts w:ascii="Georgia" w:hAnsi="Georgia"/>
-          <w:i/>
-        </w:rPr>
-        <w:t xml:space="preserve"> a</w:t>
-      </w:r>
-      <w:r>
-        <w:rPr>
-          <w:rFonts w:ascii="Georgia" w:hAnsi="Georgia"/>
-          <w:i/>
-        </w:rPr>
-        <w:t xml:space="preserve"> “must have” </w:t>
-      </w:r>
-      <w:r>
-        <w:rPr>
-          <w:rFonts w:ascii="Georgia" w:hAnsi="Georgia"/>
-          <w:i/>
-        </w:rPr>
-        <w:t xml:space="preserve">skill </w:t>
-      </w:r>
-      <w:r>
-        <w:rPr>
-          <w:rFonts w:ascii="Georgia" w:hAnsi="Georgia"/>
-          <w:i/>
-        </w:rPr>
-        <w:t>for all developers, play framework</w:t>
-      </w:r>
-      <w:r>
-        <w:rPr>
-          <w:rFonts w:ascii="Georgia" w:hAnsi="Georgia"/>
-          <w:i/>
-        </w:rPr>
-        <w:t>, Spring boot,</w:t>
+        <w:t>on.</w:t>
       </w:r>
       <w:r>
         <w:rPr>
@@ -1079,22 +1070,6 @@
           <w:i/>
         </w:rPr>
         <w:t xml:space="preserve"> </w:t>
-      </w:r>
-      <w:proofErr w:type="spellStart"/>
-      <w:r>
-        <w:rPr>
-          <w:rFonts w:ascii="Georgia" w:hAnsi="Georgia"/>
-          <w:i/>
-        </w:rPr>
-        <w:t>JHipster</w:t>
-      </w:r>
-      <w:proofErr w:type="spellEnd"/>
-      <w:r>
-        <w:rPr>
-          <w:rFonts w:ascii="Georgia" w:hAnsi="Georgia"/>
-          <w:i/>
-        </w:rPr>
-        <w:t xml:space="preserve"> and probably the long term plan is to learn Scala. </w:t>
       </w:r>
     </w:p>
     <w:p>
@@ -1109,49 +1084,119 @@
           <w:rFonts w:ascii="Georgia" w:hAnsi="Georgia"/>
           <w:i/>
         </w:rPr>
-        <w:t xml:space="preserve">Finally, </w:t>
-      </w:r>
-      <w:r>
-        <w:rPr>
-          <w:rFonts w:ascii="Georgia" w:hAnsi="Georgia"/>
-          <w:i/>
-        </w:rPr>
-        <w:t xml:space="preserve">I want </w:t>
-      </w:r>
-      <w:r>
-        <w:rPr>
-          <w:rFonts w:ascii="Georgia" w:hAnsi="Georgia"/>
-          <w:i/>
-        </w:rPr>
-        <w:t xml:space="preserve">“Spring in Action” </w:t>
-      </w:r>
-      <w:r>
-        <w:rPr>
-          <w:rFonts w:ascii="Georgia" w:hAnsi="Georgia"/>
-          <w:i/>
-        </w:rPr>
-        <w:t xml:space="preserve">to be my next book because I want </w:t>
-      </w:r>
-      <w:r>
-        <w:rPr>
-          <w:rFonts w:ascii="Georgia" w:hAnsi="Georgia"/>
-          <w:i/>
-        </w:rPr>
-        <w:t xml:space="preserve">to get the full picture </w:t>
-      </w:r>
-      <w:r>
-        <w:rPr>
-          <w:rFonts w:ascii="Georgia" w:hAnsi="Georgia"/>
-          <w:i/>
-        </w:rPr>
-        <w:t xml:space="preserve">of Spring </w:t>
-      </w:r>
-      <w:r>
-        <w:rPr>
-          <w:rFonts w:ascii="Georgia" w:hAnsi="Georgia"/>
-          <w:i/>
-        </w:rPr>
-        <w:t xml:space="preserve">in addition to the </w:t>
+        <w:t>Se</w:t>
+      </w:r>
+      <w:r>
+        <w:rPr>
+          <w:rFonts w:ascii="Georgia" w:hAnsi="Georgia"/>
+          <w:i/>
+        </w:rPr>
+        <w:t>condly, speaking about recent future, I</w:t>
+      </w:r>
+      <w:r>
+        <w:rPr>
+          <w:rFonts w:ascii="Georgia" w:hAnsi="Georgia"/>
+          <w:i/>
+        </w:rPr>
+        <w:t xml:space="preserve"> want to </w:t>
+      </w:r>
+      <w:r>
+        <w:rPr>
+          <w:rFonts w:ascii="Georgia" w:hAnsi="Georgia"/>
+          <w:i/>
+        </w:rPr>
+        <w:t xml:space="preserve">get </w:t>
+      </w:r>
+      <w:r>
+        <w:rPr>
+          <w:rFonts w:ascii="Georgia" w:hAnsi="Georgia"/>
+          <w:i/>
+        </w:rPr>
+        <w:t>acquainted</w:t>
+      </w:r>
+      <w:r>
+        <w:rPr>
+          <w:rFonts w:ascii="Georgia" w:hAnsi="Georgia"/>
+          <w:i/>
+        </w:rPr>
+        <w:t xml:space="preserve"> with</w:t>
+      </w:r>
+      <w:r>
+        <w:rPr>
+          <w:rFonts w:ascii="Georgia" w:hAnsi="Georgia"/>
+          <w:i/>
+        </w:rPr>
+        <w:t xml:space="preserve"> </w:t>
+      </w:r>
+      <w:r>
+        <w:rPr>
+          <w:rFonts w:ascii="Georgia" w:hAnsi="Georgia"/>
+          <w:i/>
+        </w:rPr>
+        <w:t>NoSQL</w:t>
+      </w:r>
+      <w:r>
+        <w:rPr>
+          <w:rFonts w:ascii="Georgia" w:hAnsi="Georgia"/>
+          <w:i/>
+        </w:rPr>
+        <w:t xml:space="preserve"> database</w:t>
+      </w:r>
+      <w:r>
+        <w:rPr>
+          <w:rFonts w:ascii="Georgia" w:hAnsi="Georgia"/>
+          <w:i/>
+        </w:rPr>
+        <w:t>s</w:t>
+      </w:r>
+      <w:r>
+        <w:rPr>
+          <w:rFonts w:ascii="Georgia" w:hAnsi="Georgia"/>
+          <w:i/>
+        </w:rPr>
+        <w:t>, Spring as</w:t>
+      </w:r>
+      <w:r>
+        <w:rPr>
+          <w:rFonts w:ascii="Georgia" w:hAnsi="Georgia"/>
+          <w:i/>
+        </w:rPr>
+        <w:t xml:space="preserve"> a</w:t>
+      </w:r>
+      <w:r>
+        <w:rPr>
+          <w:rFonts w:ascii="Georgia" w:hAnsi="Georgia"/>
+          <w:i/>
+        </w:rPr>
+        <w:t xml:space="preserve"> “must have” </w:t>
+      </w:r>
+      <w:r>
+        <w:rPr>
+          <w:rFonts w:ascii="Georgia" w:hAnsi="Georgia"/>
+          <w:i/>
+        </w:rPr>
+        <w:t xml:space="preserve">skill </w:t>
+      </w:r>
+      <w:r>
+        <w:rPr>
+          <w:rFonts w:ascii="Georgia" w:hAnsi="Georgia"/>
+          <w:i/>
+        </w:rPr>
+        <w:t>for all developers, play framework</w:t>
+      </w:r>
+      <w:r>
+        <w:rPr>
+          <w:rFonts w:ascii="Georgia" w:hAnsi="Georgia"/>
+          <w:i/>
+        </w:rPr>
+        <w:t>, Spring boot,</w:t>
+      </w:r>
+      <w:r>
+        <w:rPr>
+          <w:rFonts w:ascii="Georgia" w:hAnsi="Georgia"/>
+          <w:i/>
+        </w:rPr>
+        <w:t xml:space="preserve"> </w:t>
       </w:r>
       <w:proofErr w:type="spellStart"/>
       <w:r>
@@ -1159,7 +1204,7 @@
           <w:rFonts w:ascii="Georgia" w:hAnsi="Georgia"/>
           <w:i/>
         </w:rPr>
-        <w:t>cdp</w:t>
+        <w:t>JHipster</w:t>
       </w:r>
       <w:proofErr w:type="spellEnd"/>
       <w:r>
@@ -1167,7 +1212,7 @@
           <w:rFonts w:ascii="Georgia" w:hAnsi="Georgia"/>
           <w:i/>
         </w:rPr>
-        <w:t xml:space="preserve"> program. </w:t>
+        <w:t xml:space="preserve"> and probably the long term plan is to learn Scala. </w:t>
       </w:r>
     </w:p>
     <w:p>
@@ -1182,7 +1227,79 @@
           <w:rFonts w:ascii="Georgia" w:hAnsi="Georgia"/>
           <w:i/>
         </w:rPr>
-        <w:lastRenderedPageBreak/>
+        <w:t xml:space="preserve">Finally, </w:t>
+      </w:r>
+      <w:r>
+        <w:rPr>
+          <w:rFonts w:ascii="Georgia" w:hAnsi="Georgia"/>
+          <w:i/>
+        </w:rPr>
+        <w:t xml:space="preserve">I want </w:t>
+      </w:r>
+      <w:r>
+        <w:rPr>
+          <w:rFonts w:ascii="Georgia" w:hAnsi="Georgia"/>
+          <w:i/>
+        </w:rPr>
+        <w:t xml:space="preserve">“Spring in Action” </w:t>
+      </w:r>
+      <w:r>
+        <w:rPr>
+          <w:rFonts w:ascii="Georgia" w:hAnsi="Georgia"/>
+          <w:i/>
+        </w:rPr>
+        <w:t xml:space="preserve">to be my next book because I want </w:t>
+      </w:r>
+      <w:r>
+        <w:rPr>
+          <w:rFonts w:ascii="Georgia" w:hAnsi="Georgia"/>
+          <w:i/>
+        </w:rPr>
+        <w:t xml:space="preserve">to get the full picture </w:t>
+      </w:r>
+      <w:r>
+        <w:rPr>
+          <w:rFonts w:ascii="Georgia" w:hAnsi="Georgia"/>
+          <w:i/>
+        </w:rPr>
+        <w:t xml:space="preserve">of Spring </w:t>
+      </w:r>
+      <w:r>
+        <w:rPr>
+          <w:rFonts w:ascii="Georgia" w:hAnsi="Georgia"/>
+          <w:i/>
+        </w:rPr>
+        <w:t xml:space="preserve">in addition to the </w:t>
+      </w:r>
+      <w:proofErr w:type="spellStart"/>
+      <w:r>
+        <w:rPr>
+          <w:rFonts w:ascii="Georgia" w:hAnsi="Georgia"/>
+          <w:i/>
+        </w:rPr>
+        <w:t>cdp</w:t>
+      </w:r>
+      <w:proofErr w:type="spellEnd"/>
+      <w:r>
+        <w:rPr>
+          <w:rFonts w:ascii="Georgia" w:hAnsi="Georgia"/>
+          <w:i/>
+        </w:rPr>
+        <w:t xml:space="preserve"> program. </w:t>
+      </w:r>
+    </w:p>
+    <w:p>
+      <w:pPr>
+        <w:rPr>
+          <w:rFonts w:ascii="Georgia" w:hAnsi="Georgia"/>
+          <w:i/>
+        </w:rPr>
+      </w:pPr>
+      <w:r>
+        <w:rPr>
+          <w:rFonts w:ascii="Georgia" w:hAnsi="Georgia"/>
+          <w:i/>
+        </w:rPr>
         <w:t>And there is a picture of high level architecture of our application. Most ATG-based applications are built likewise:</w:t>
       </w:r>
     </w:p>

</xml_diff>